<commit_message>
Release 11th of Feb 2015 (Behrends enhancements)
</commit_message>
<xml_diff>
--- a/NavObjects/v2015/activeTAPI.COM-DyNav v2015 - Getting Started.docx
+++ b/NavObjects/v2015/activeTAPI.COM-DyNav v2015 - Getting Started.docx
@@ -35,13 +35,19 @@
         <w:fldChar w:fldCharType="separate"/>
       </w:r>
       <w:bookmarkStart w:id="0" w:name="_Toc405288644"/>
+      <w:proofErr w:type="gramStart"/>
+      <w:r>
+        <w:rPr>
+          <w:lang w:val="en-US"/>
+        </w:rPr>
+        <w:t>activeTAPI-</w:t>
+      </w:r>
       <w:proofErr w:type="spellStart"/>
-      <w:proofErr w:type="gramStart"/>
-      <w:r>
-        <w:rPr>
-          <w:lang w:val="en-US"/>
-        </w:rPr>
-        <w:t>activeTAPI-DyNav</w:t>
+      <w:r>
+        <w:rPr>
+          <w:lang w:val="en-US"/>
+        </w:rPr>
+        <w:t>DyNav</w:t>
       </w:r>
       <w:proofErr w:type="spellEnd"/>
       <w:proofErr w:type="gramEnd"/>
@@ -408,7 +414,7 @@
               <w:rPr>
                 <w:lang w:val="en-US"/>
               </w:rPr>
-              <w:t>2</w:t>
+              <w:t>6</w:t>
             </w:r>
             <w:r>
               <w:rPr>
@@ -433,13 +439,13 @@
               <w:rPr>
                 <w:lang w:val="en-US"/>
               </w:rPr>
-              <w:t>Dec</w:t>
+              <w:t>February</w:t>
             </w:r>
             <w:r>
               <w:rPr>
                 <w:lang w:val="en-US"/>
               </w:rPr>
-              <w:t xml:space="preserve">ember </w:t>
+              <w:t xml:space="preserve"> </w:t>
             </w:r>
             <w:r>
               <w:rPr>
@@ -451,7 +457,7 @@
               <w:rPr>
                 <w:lang w:val="en-US"/>
               </w:rPr>
-              <w:t>4</w:t>
+              <w:t>5</w:t>
             </w:r>
           </w:p>
         </w:tc>
@@ -497,7 +503,7 @@
               <w:rPr>
                 <w:lang w:val="en-US"/>
               </w:rPr>
-              <w:t>4</w:t>
+              <w:t>5</w:t>
             </w:r>
             <w:r>
               <w:rPr>
@@ -569,12 +575,18 @@
               </w:rPr>
               <w:fldChar w:fldCharType="separate"/>
             </w:r>
+            <w:r>
+              <w:rPr>
+                <w:lang w:val="en-US"/>
+              </w:rPr>
+              <w:t>activeTAPI-</w:t>
+            </w:r>
             <w:proofErr w:type="spellStart"/>
             <w:r>
               <w:rPr>
                 <w:lang w:val="en-US"/>
               </w:rPr>
-              <w:t>activeTAPI-DyNav</w:t>
+              <w:t>DyNav</w:t>
             </w:r>
             <w:proofErr w:type="spellEnd"/>
             <w:r>
@@ -685,33 +697,10 @@
               <w:rPr>
                 <w:lang w:val="en-US"/>
               </w:rPr>
-              <w:fldChar w:fldCharType="begin"/>
+              <w:t>6.2.2015</w:t>
             </w:r>
-            <w:r>
-              <w:rPr>
-                <w:lang w:val="en-US"/>
-              </w:rPr>
-              <w:instrText xml:space="preserve"> PRINTDATE  \@ "dd. MMM. yyyy HH:mm"  \* MERGEFORMAT </w:instrText>
-            </w:r>
-            <w:r>
-              <w:rPr>
-                <w:lang w:val="en-US"/>
-              </w:rPr>
-              <w:fldChar w:fldCharType="separate"/>
-            </w:r>
-            <w:r>
-              <w:rPr>
-                <w:noProof/>
-                <w:lang w:val="en-US"/>
-              </w:rPr>
-              <w:t>12. Oct. 2011 11:45</w:t>
-            </w:r>
-            <w:r>
-              <w:rPr>
-                <w:lang w:val="en-US"/>
-              </w:rPr>
-              <w:fldChar w:fldCharType="end"/>
-            </w:r>
+            <w:bookmarkStart w:id="2" w:name="_GoBack"/>
+            <w:bookmarkEnd w:id="2"/>
           </w:p>
         </w:tc>
       </w:tr>
@@ -769,7 +758,14 @@
                 <w:noProof/>
                 <w:lang w:val="en-US"/>
               </w:rPr>
-              <w:t>14</w:t>
+              <w:t>1</w:t>
+            </w:r>
+            <w:r>
+              <w:rPr>
+                <w:noProof/>
+                <w:lang w:val="en-US"/>
+              </w:rPr>
+              <w:t>3</w:t>
             </w:r>
             <w:r>
               <w:rPr>
@@ -805,7 +801,7 @@
           <w:lang w:val="en-US"/>
         </w:rPr>
       </w:pPr>
-      <w:bookmarkStart w:id="2" w:name="_Toc405288646"/>
+      <w:bookmarkStart w:id="3" w:name="_Toc405288646"/>
       <w:r>
         <w:rPr>
           <w:rStyle w:val="berschrift1Zchn"/>
@@ -814,7 +810,7 @@
         <w:lastRenderedPageBreak/>
         <w:t>Table of Contents</w:t>
       </w:r>
-      <w:bookmarkEnd w:id="2"/>
+      <w:bookmarkEnd w:id="3"/>
     </w:p>
     <w:p>
       <w:pPr>
@@ -848,111 +844,64 @@
         </w:rPr>
         <w:fldChar w:fldCharType="separate"/>
       </w:r>
-      <w:bookmarkStart w:id="3" w:name="_GoBack"/>
-      <w:bookmarkEnd w:id="3"/>
-      <w:r>
-        <w:rPr>
-          <w:rStyle w:val="Hyperlink"/>
-          <w:noProof/>
-        </w:rPr>
-        <w:fldChar w:fldCharType="begin"/>
-      </w:r>
-      <w:r>
-        <w:rPr>
-          <w:rStyle w:val="Hyperlink"/>
-          <w:noProof/>
-        </w:rPr>
-        <w:instrText xml:space="preserve"> </w:instrText>
-      </w:r>
-      <w:r>
-        <w:rPr>
-          <w:noProof/>
-        </w:rPr>
-        <w:instrText>HYPERLINK \l "_Toc405288644"</w:instrText>
-      </w:r>
-      <w:r>
-        <w:rPr>
-          <w:rStyle w:val="Hyperlink"/>
-          <w:noProof/>
-        </w:rPr>
-        <w:instrText xml:space="preserve"> </w:instrText>
-      </w:r>
-      <w:r>
-        <w:rPr>
-          <w:rStyle w:val="Hyperlink"/>
-          <w:noProof/>
-        </w:rPr>
-      </w:r>
-      <w:r>
-        <w:rPr>
-          <w:rStyle w:val="Hyperlink"/>
-          <w:noProof/>
-        </w:rPr>
-        <w:fldChar w:fldCharType="separate"/>
-      </w:r>
-      <w:r>
-        <w:rPr>
-          <w:rStyle w:val="Hyperlink"/>
-          <w:noProof/>
-          <w:lang w:val="en-US"/>
-        </w:rPr>
-        <w:t>activeTAPI-DyNav v2015</w:t>
-      </w:r>
-      <w:r>
-        <w:rPr>
-          <w:noProof/>
-          <w:webHidden/>
-        </w:rPr>
-        <w:tab/>
-      </w:r>
-      <w:r>
-        <w:rPr>
-          <w:noProof/>
-          <w:webHidden/>
-        </w:rPr>
-        <w:fldChar w:fldCharType="begin"/>
-      </w:r>
-      <w:r>
-        <w:rPr>
-          <w:noProof/>
-          <w:webHidden/>
-        </w:rPr>
-        <w:instrText xml:space="preserve"> PAGEREF _Toc405288644 \h </w:instrText>
-      </w:r>
-      <w:r>
-        <w:rPr>
-          <w:noProof/>
-          <w:webHidden/>
-        </w:rPr>
-      </w:r>
-      <w:r>
-        <w:rPr>
-          <w:noProof/>
-          <w:webHidden/>
-        </w:rPr>
-        <w:fldChar w:fldCharType="separate"/>
-      </w:r>
-      <w:r>
-        <w:rPr>
-          <w:noProof/>
-          <w:webHidden/>
-        </w:rPr>
-        <w:t>1</w:t>
-      </w:r>
-      <w:r>
-        <w:rPr>
-          <w:noProof/>
-          <w:webHidden/>
-        </w:rPr>
-        <w:fldChar w:fldCharType="end"/>
-      </w:r>
-      <w:r>
-        <w:rPr>
-          <w:rStyle w:val="Hyperlink"/>
-          <w:noProof/>
-        </w:rPr>
-        <w:fldChar w:fldCharType="end"/>
-      </w:r>
+      <w:hyperlink w:anchor="_Toc405288644" w:history="1">
+        <w:r>
+          <w:rPr>
+            <w:rStyle w:val="Hyperlink"/>
+            <w:noProof/>
+            <w:lang w:val="en-US"/>
+          </w:rPr>
+          <w:t>activeTAPI-DyNav v2015</w:t>
+        </w:r>
+        <w:r>
+          <w:rPr>
+            <w:noProof/>
+            <w:webHidden/>
+          </w:rPr>
+          <w:tab/>
+        </w:r>
+        <w:r>
+          <w:rPr>
+            <w:noProof/>
+            <w:webHidden/>
+          </w:rPr>
+          <w:fldChar w:fldCharType="begin"/>
+        </w:r>
+        <w:r>
+          <w:rPr>
+            <w:noProof/>
+            <w:webHidden/>
+          </w:rPr>
+          <w:instrText xml:space="preserve"> PAGEREF _Toc405288644 \h </w:instrText>
+        </w:r>
+        <w:r>
+          <w:rPr>
+            <w:noProof/>
+            <w:webHidden/>
+          </w:rPr>
+        </w:r>
+        <w:r>
+          <w:rPr>
+            <w:noProof/>
+            <w:webHidden/>
+          </w:rPr>
+          <w:fldChar w:fldCharType="separate"/>
+        </w:r>
+        <w:r>
+          <w:rPr>
+            <w:noProof/>
+            <w:webHidden/>
+          </w:rPr>
+          <w:t>1</w:t>
+        </w:r>
+        <w:r>
+          <w:rPr>
+            <w:noProof/>
+            <w:webHidden/>
+          </w:rPr>
+          <w:fldChar w:fldCharType="end"/>
+        </w:r>
+      </w:hyperlink>
     </w:p>
     <w:p>
       <w:pPr>
@@ -2223,13 +2172,19 @@
           <w:lang w:val="en-US"/>
         </w:rPr>
       </w:pPr>
+      <w:proofErr w:type="gramStart"/>
+      <w:r>
+        <w:rPr>
+          <w:lang w:val="en-US"/>
+        </w:rPr>
+        <w:t>activeTAPI-</w:t>
+      </w:r>
       <w:proofErr w:type="spellStart"/>
-      <w:proofErr w:type="gramStart"/>
-      <w:r>
-        <w:rPr>
-          <w:lang w:val="en-US"/>
-        </w:rPr>
-        <w:t>activeTAPI-DyNav</w:t>
+      <w:r>
+        <w:rPr>
+          <w:lang w:val="en-US"/>
+        </w:rPr>
+        <w:t>DyNav</w:t>
       </w:r>
       <w:proofErr w:type="spellEnd"/>
       <w:proofErr w:type="gramEnd"/>
@@ -2271,21 +2226,7 @@
         <w:rPr>
           <w:lang w:val="en-US"/>
         </w:rPr>
-        <w:t xml:space="preserve">The bridge between Windows TAPI and Microsoft Dynamics NAV. This part includes the </w:t>
-      </w:r>
-      <w:proofErr w:type="spellStart"/>
-      <w:r>
-        <w:rPr>
-          <w:lang w:val="en-US"/>
-        </w:rPr>
-        <w:t>activeTAPI</w:t>
-      </w:r>
-      <w:proofErr w:type="spellEnd"/>
-      <w:r>
-        <w:rPr>
-          <w:lang w:val="en-US"/>
-        </w:rPr>
-        <w:t>-Dialer, the Troubleshooter and the Tracing functionality.</w:t>
+        <w:t>The bridge between Windows TAPI and Microsoft Dynamics NAV. This part includes the activeTAPI-Dialer, the Troubleshooter and the Tracing functionality.</w:t>
       </w:r>
       <w:r>
         <w:rPr>
@@ -2306,14 +2247,21 @@
           <w:lang w:val="en-US"/>
         </w:rPr>
       </w:pPr>
+      <w:proofErr w:type="gramStart"/>
+      <w:r>
+        <w:rPr>
+          <w:b/>
+          <w:lang w:val="en-US"/>
+        </w:rPr>
+        <w:t>activeTAPI-</w:t>
+      </w:r>
       <w:proofErr w:type="spellStart"/>
-      <w:proofErr w:type="gramStart"/>
       <w:r>
         <w:rPr>
           <w:b/>
           <w:lang w:val="en-US"/>
         </w:rPr>
-        <w:t>activeTAPI-DyNav</w:t>
+        <w:t>DyNav</w:t>
       </w:r>
       <w:proofErr w:type="spellEnd"/>
       <w:proofErr w:type="gramEnd"/>
@@ -2349,45 +2297,147 @@
         <w:rPr>
           <w:lang w:val="en-US"/>
         </w:rPr>
-        <w:t xml:space="preserve">The </w:t>
+        <w:t xml:space="preserve">The activeTAPI CTI functionality within NAV. This includes the complete implementation for </w:t>
+      </w:r>
+      <w:r>
+        <w:rPr>
+          <w:lang w:val="en-US"/>
+        </w:rPr>
+        <w:t>RT-</w:t>
+      </w:r>
+      <w:r>
+        <w:rPr>
+          <w:lang w:val="en-US"/>
+        </w:rPr>
+        <w:t>Client and the configuration of Telephony with NAV. Consider all these objects to be examples and feel free to modify these objects to suit your needs.</w:t>
+      </w:r>
+      <w:r>
+        <w:rPr>
+          <w:lang w:val="en-US"/>
+        </w:rPr>
+        <w:t xml:space="preserve"> However, some additional ‘goodies’ – </w:t>
+      </w:r>
+      <w:r>
+        <w:rPr>
+          <w:lang w:val="en-US"/>
+        </w:rPr>
+        <w:t>e.g.</w:t>
+      </w:r>
+      <w:r>
+        <w:rPr>
+          <w:lang w:val="en-US"/>
+        </w:rPr>
+        <w:t xml:space="preserve"> </w:t>
+      </w:r>
+      <w:r>
+        <w:rPr>
+          <w:lang w:val="en-US"/>
+        </w:rPr>
+        <w:t xml:space="preserve">an </w:t>
+      </w:r>
+      <w:r>
+        <w:rPr>
+          <w:lang w:val="en-US"/>
+        </w:rPr>
+        <w:t>Add-In – have to be registered in NAV</w:t>
+      </w:r>
+      <w:r>
+        <w:rPr>
+          <w:lang w:val="en-US"/>
+        </w:rPr>
+        <w:t xml:space="preserve"> for the RT-Client</w:t>
+      </w:r>
+      <w:r>
+        <w:rPr>
+          <w:lang w:val="en-US"/>
+        </w:rPr>
+        <w:t>.</w:t>
+      </w:r>
+    </w:p>
+    <w:p>
+      <w:pPr>
+        <w:rPr>
+          <w:lang w:val="en-US"/>
+        </w:rPr>
+      </w:pPr>
+      <w:r>
+        <w:rPr>
+          <w:lang w:val="en-US"/>
+        </w:rPr>
+        <w:t>Before we get started with activeTAPI-</w:t>
       </w:r>
       <w:proofErr w:type="spellStart"/>
       <w:r>
         <w:rPr>
           <w:lang w:val="en-US"/>
         </w:rPr>
-        <w:t>activeTAPI</w:t>
+        <w:t>DyNav</w:t>
       </w:r>
       <w:proofErr w:type="spellEnd"/>
       <w:r>
         <w:rPr>
           <w:lang w:val="en-US"/>
         </w:rPr>
-        <w:t xml:space="preserve"> CTI functionality within NAV. This includes the complete implementation for </w:t>
-      </w:r>
-      <w:r>
-        <w:rPr>
-          <w:lang w:val="en-US"/>
-        </w:rPr>
-        <w:t>RT-</w:t>
-      </w:r>
-      <w:r>
-        <w:rPr>
-          <w:lang w:val="en-US"/>
-        </w:rPr>
-        <w:t>Client and the configuration of Telephony with NAV. Consider all these objects to be examples and feel free to modify these objects to suit your needs.</w:t>
-      </w:r>
-      <w:r>
-        <w:rPr>
-          <w:lang w:val="en-US"/>
-        </w:rPr>
-        <w:t xml:space="preserve"> However, some additional ‘goodies’ – </w:t>
-      </w:r>
-      <w:r>
-        <w:rPr>
-          <w:lang w:val="en-US"/>
-        </w:rPr>
-        <w:t>e.g.</w:t>
+        <w:t xml:space="preserve"> v201</w:t>
+      </w:r>
+      <w:r>
+        <w:rPr>
+          <w:lang w:val="en-US"/>
+        </w:rPr>
+        <w:t>5</w:t>
+      </w:r>
+      <w:r>
+        <w:rPr>
+          <w:lang w:val="en-US"/>
+        </w:rPr>
+        <w:t xml:space="preserve"> for the Role Tailored Client (RTC) some initialization is needed</w:t>
+      </w:r>
+      <w:r>
+        <w:rPr>
+          <w:lang w:val="en-US"/>
+        </w:rPr>
+        <w:t>.</w:t>
+      </w:r>
+    </w:p>
+    <w:p>
+      <w:pPr>
+        <w:pStyle w:val="berschrift2"/>
+        <w:rPr>
+          <w:lang w:val="en-US"/>
+        </w:rPr>
+      </w:pPr>
+      <w:bookmarkStart w:id="5" w:name="_Toc405288648"/>
+      <w:r>
+        <w:rPr>
+          <w:lang w:val="en-US"/>
+        </w:rPr>
+        <w:t xml:space="preserve">Basic </w:t>
+      </w:r>
+      <w:r>
+        <w:rPr>
+          <w:lang w:val="en-US"/>
+        </w:rPr>
+        <w:t>Installation</w:t>
+      </w:r>
+      <w:bookmarkEnd w:id="5"/>
+    </w:p>
+    <w:p>
+      <w:pPr>
+        <w:rPr>
+          <w:lang w:val="en-US"/>
+        </w:rPr>
+      </w:pPr>
+      <w:r>
+        <w:rPr>
+          <w:lang w:val="en-US"/>
+        </w:rPr>
+        <w:t>S</w:t>
+      </w:r>
+      <w:r>
+        <w:rPr>
+          <w:lang w:val="en-US"/>
+        </w:rPr>
+        <w:t>tart with the installation</w:t>
       </w:r>
       <w:r>
         <w:rPr>
@@ -2399,130 +2449,14 @@
         <w:rPr>
           <w:lang w:val="en-US"/>
         </w:rPr>
-        <w:t xml:space="preserve">an </w:t>
-      </w:r>
-      <w:r>
-        <w:rPr>
-          <w:lang w:val="en-US"/>
-        </w:rPr>
-        <w:t>Add-In – have to be registered in NAV</w:t>
-      </w:r>
-      <w:r>
-        <w:rPr>
-          <w:lang w:val="en-US"/>
-        </w:rPr>
-        <w:t xml:space="preserve"> for the RT-Client</w:t>
-      </w:r>
-      <w:r>
-        <w:rPr>
-          <w:lang w:val="en-US"/>
-        </w:rPr>
-        <w:t>.</w:t>
-      </w:r>
-    </w:p>
-    <w:p>
-      <w:pPr>
-        <w:rPr>
-          <w:lang w:val="en-US"/>
-        </w:rPr>
-      </w:pPr>
-      <w:r>
-        <w:rPr>
-          <w:lang w:val="en-US"/>
-        </w:rPr>
-        <w:t xml:space="preserve">Before we get started with </w:t>
+        <w:t>of activeTAPI-</w:t>
       </w:r>
       <w:proofErr w:type="spellStart"/>
       <w:r>
         <w:rPr>
           <w:lang w:val="en-US"/>
         </w:rPr>
-        <w:t>activeTAPI-DyNav</w:t>
-      </w:r>
-      <w:proofErr w:type="spellEnd"/>
-      <w:r>
-        <w:rPr>
-          <w:lang w:val="en-US"/>
-        </w:rPr>
-        <w:t xml:space="preserve"> v201</w:t>
-      </w:r>
-      <w:r>
-        <w:rPr>
-          <w:lang w:val="en-US"/>
-        </w:rPr>
-        <w:t>5</w:t>
-      </w:r>
-      <w:r>
-        <w:rPr>
-          <w:lang w:val="en-US"/>
-        </w:rPr>
-        <w:t xml:space="preserve"> for the Role Tailored Client (RTC) some initialization is needed</w:t>
-      </w:r>
-      <w:r>
-        <w:rPr>
-          <w:lang w:val="en-US"/>
-        </w:rPr>
-        <w:t>.</w:t>
-      </w:r>
-    </w:p>
-    <w:p>
-      <w:pPr>
-        <w:pStyle w:val="berschrift2"/>
-        <w:rPr>
-          <w:lang w:val="en-US"/>
-        </w:rPr>
-      </w:pPr>
-      <w:bookmarkStart w:id="5" w:name="_Toc405288648"/>
-      <w:r>
-        <w:rPr>
-          <w:lang w:val="en-US"/>
-        </w:rPr>
-        <w:t xml:space="preserve">Basic </w:t>
-      </w:r>
-      <w:r>
-        <w:rPr>
-          <w:lang w:val="en-US"/>
-        </w:rPr>
-        <w:t>Installation</w:t>
-      </w:r>
-      <w:bookmarkEnd w:id="5"/>
-    </w:p>
-    <w:p>
-      <w:pPr>
-        <w:rPr>
-          <w:lang w:val="en-US"/>
-        </w:rPr>
-      </w:pPr>
-      <w:r>
-        <w:rPr>
-          <w:lang w:val="en-US"/>
-        </w:rPr>
-        <w:t>S</w:t>
-      </w:r>
-      <w:r>
-        <w:rPr>
-          <w:lang w:val="en-US"/>
-        </w:rPr>
-        <w:t>tart with the installation</w:t>
-      </w:r>
-      <w:r>
-        <w:rPr>
-          <w:lang w:val="en-US"/>
-        </w:rPr>
-        <w:t xml:space="preserve"> </w:t>
-      </w:r>
-      <w:r>
-        <w:rPr>
-          <w:lang w:val="en-US"/>
-        </w:rPr>
-        <w:t xml:space="preserve">of </w:t>
-      </w:r>
-      <w:proofErr w:type="spellStart"/>
-      <w:r>
-        <w:rPr>
-          <w:lang w:val="en-US"/>
-        </w:rPr>
-        <w:t>activeTAPI-DyNav</w:t>
+        <w:t>DyNav</w:t>
       </w:r>
       <w:proofErr w:type="spellEnd"/>
       <w:r>
@@ -2549,13 +2483,20 @@
         </w:rPr>
         <w:t xml:space="preserve">Download the current </w:t>
       </w:r>
+      <w:r>
+        <w:rPr>
+          <w:b/>
+          <w:lang w:val="en-US"/>
+        </w:rPr>
+        <w:t>activeTAPI-</w:t>
+      </w:r>
       <w:proofErr w:type="spellStart"/>
       <w:r>
         <w:rPr>
           <w:b/>
           <w:lang w:val="en-US"/>
         </w:rPr>
-        <w:t>activeTAPI-DyNav</w:t>
+        <w:t>DyNav</w:t>
       </w:r>
       <w:proofErr w:type="spellEnd"/>
       <w:r>
@@ -2843,12 +2784,18 @@
         </w:rPr>
       </w:pPr>
       <w:bookmarkStart w:id="6" w:name="PicStartMenu"/>
+      <w:r>
+        <w:rPr>
+          <w:lang w:val="en-US"/>
+        </w:rPr>
+        <w:t>activeTAPI-</w:t>
+      </w:r>
       <w:proofErr w:type="spellStart"/>
       <w:r>
         <w:rPr>
           <w:lang w:val="en-US"/>
         </w:rPr>
-        <w:t>activeTAPI-DyNav</w:t>
+        <w:t>DyNav</w:t>
       </w:r>
       <w:proofErr w:type="spellEnd"/>
       <w:r>
@@ -2874,21 +2821,7 @@
         <w:rPr>
           <w:lang w:val="en-US"/>
         </w:rPr>
-        <w:t xml:space="preserve">After installing </w:t>
-      </w:r>
-      <w:proofErr w:type="spellStart"/>
-      <w:r>
-        <w:rPr>
-          <w:lang w:val="en-US"/>
-        </w:rPr>
-        <w:t>activeTAPI</w:t>
-      </w:r>
-      <w:proofErr w:type="spellEnd"/>
-      <w:r>
-        <w:rPr>
-          <w:lang w:val="en-US"/>
-        </w:rPr>
-        <w:t xml:space="preserve"> </w:t>
+        <w:t xml:space="preserve">After installing activeTAPI </w:t>
       </w:r>
       <w:r>
         <w:rPr>
@@ -3003,19 +2936,11 @@
           <w:lang w:val="en-US"/>
         </w:rPr>
       </w:pPr>
-      <w:proofErr w:type="spellStart"/>
-      <w:r>
-        <w:rPr>
-          <w:lang w:val="en-US"/>
-        </w:rPr>
-        <w:t>activeTAPI</w:t>
-      </w:r>
-      <w:proofErr w:type="spellEnd"/>
-      <w:r>
-        <w:rPr>
-          <w:lang w:val="en-US"/>
-        </w:rPr>
-        <w:t xml:space="preserve"> configuration files are located in the machine data folder</w:t>
+      <w:r>
+        <w:rPr>
+          <w:lang w:val="en-US"/>
+        </w:rPr>
+        <w:t>activeTAPI configuration files are located in the machine data folder</w:t>
       </w:r>
     </w:p>
     <w:p>
@@ -3238,21 +3163,7 @@
         <w:rPr>
           <w:lang w:val="en-US"/>
         </w:rPr>
-        <w:t xml:space="preserve">Start the </w:t>
-      </w:r>
-      <w:proofErr w:type="spellStart"/>
-      <w:r>
-        <w:rPr>
-          <w:lang w:val="en-US"/>
-        </w:rPr>
-        <w:t>activeTAPI</w:t>
-      </w:r>
-      <w:proofErr w:type="spellEnd"/>
-      <w:r>
-        <w:rPr>
-          <w:lang w:val="en-US"/>
-        </w:rPr>
-        <w:t xml:space="preserve"> </w:t>
+        <w:t xml:space="preserve">Start the activeTAPI </w:t>
       </w:r>
       <w:proofErr w:type="spellStart"/>
       <w:r>
@@ -3347,14 +3258,14 @@
         <w:rPr>
           <w:lang w:val="en-US"/>
         </w:rPr>
-        <w:t xml:space="preserve">The </w:t>
+        <w:t>The activeTAPI-</w:t>
       </w:r>
       <w:proofErr w:type="spellStart"/>
       <w:r>
         <w:rPr>
           <w:lang w:val="en-US"/>
         </w:rPr>
-        <w:t>activeTAPI-SimpleDialer</w:t>
+        <w:t>SimpleDialer</w:t>
       </w:r>
       <w:proofErr w:type="spellEnd"/>
       <w:r>
@@ -3788,7 +3699,6 @@
           <w:lang w:val="en-US"/>
         </w:rPr>
       </w:pPr>
-      <w:proofErr w:type="spellStart"/>
       <w:proofErr w:type="gramStart"/>
       <w:r>
         <w:rPr>
@@ -3796,7 +3706,6 @@
         </w:rPr>
         <w:t>activeTAPI</w:t>
       </w:r>
-      <w:proofErr w:type="spellEnd"/>
       <w:proofErr w:type="gramEnd"/>
       <w:r>
         <w:rPr>
@@ -3964,94 +3873,78 @@
         <w:rPr>
           <w:lang w:val="en-US"/>
         </w:rPr>
-        <w:t xml:space="preserve">folder contains the </w:t>
+        <w:t xml:space="preserve">folder contains the activeTAPI </w:t>
       </w:r>
       <w:proofErr w:type="spellStart"/>
       <w:r>
         <w:rPr>
           <w:lang w:val="en-US"/>
         </w:rPr>
+        <w:t>logfiles</w:t>
+      </w:r>
+      <w:proofErr w:type="spellEnd"/>
+      <w:r>
+        <w:rPr>
+          <w:lang w:val="en-US"/>
+        </w:rPr>
+        <w:t>.</w:t>
+      </w:r>
+    </w:p>
+    <w:p>
+      <w:pPr>
+        <w:rPr>
+          <w:lang w:val="en-US"/>
+        </w:rPr>
+      </w:pPr>
+      <w:r>
+        <w:rPr>
+          <w:lang w:val="en-US"/>
+        </w:rPr>
+        <w:t xml:space="preserve">Open the </w:t>
+      </w:r>
+      <w:proofErr w:type="spellStart"/>
+      <w:r>
+        <w:rPr>
+          <w:i/>
+          <w:lang w:val="en-US"/>
+        </w:rPr>
+        <w:t>NLog</w:t>
+      </w:r>
+      <w:proofErr w:type="spellEnd"/>
+      <w:r>
+        <w:rPr>
+          <w:i/>
+          <w:lang w:val="en-US"/>
+        </w:rPr>
+        <w:t>-file</w:t>
+      </w:r>
+      <w:r>
+        <w:rPr>
+          <w:lang w:val="en-US"/>
+        </w:rPr>
+        <w:t xml:space="preserve"> with any text editor</w:t>
+      </w:r>
+      <w:r>
+        <w:rPr>
+          <w:lang w:val="en-US"/>
+        </w:rPr>
+        <w:t xml:space="preserve"> and check the logs.</w:t>
+      </w:r>
+    </w:p>
+    <w:p>
+      <w:pPr>
+        <w:pStyle w:val="berschrift3"/>
+        <w:rPr>
+          <w:lang w:val="en-US"/>
+        </w:rPr>
+      </w:pPr>
+      <w:proofErr w:type="gramStart"/>
+      <w:r>
+        <w:rPr>
+          <w:lang w:val="en-US"/>
+        </w:rPr>
         <w:t>activeTAPI</w:t>
       </w:r>
-      <w:proofErr w:type="spellEnd"/>
-      <w:r>
-        <w:rPr>
-          <w:lang w:val="en-US"/>
-        </w:rPr>
-        <w:t xml:space="preserve"> </w:t>
-      </w:r>
-      <w:proofErr w:type="spellStart"/>
-      <w:r>
-        <w:rPr>
-          <w:lang w:val="en-US"/>
-        </w:rPr>
-        <w:t>logfiles</w:t>
-      </w:r>
-      <w:proofErr w:type="spellEnd"/>
-      <w:r>
-        <w:rPr>
-          <w:lang w:val="en-US"/>
-        </w:rPr>
-        <w:t>.</w:t>
-      </w:r>
-    </w:p>
-    <w:p>
-      <w:pPr>
-        <w:rPr>
-          <w:lang w:val="en-US"/>
-        </w:rPr>
-      </w:pPr>
-      <w:r>
-        <w:rPr>
-          <w:lang w:val="en-US"/>
-        </w:rPr>
-        <w:t xml:space="preserve">Open the </w:t>
-      </w:r>
-      <w:proofErr w:type="spellStart"/>
-      <w:r>
-        <w:rPr>
-          <w:i/>
-          <w:lang w:val="en-US"/>
-        </w:rPr>
-        <w:t>NLog</w:t>
-      </w:r>
-      <w:proofErr w:type="spellEnd"/>
-      <w:r>
-        <w:rPr>
-          <w:i/>
-          <w:lang w:val="en-US"/>
-        </w:rPr>
-        <w:t>-file</w:t>
-      </w:r>
-      <w:r>
-        <w:rPr>
-          <w:lang w:val="en-US"/>
-        </w:rPr>
-        <w:t xml:space="preserve"> with any text editor</w:t>
-      </w:r>
-      <w:r>
-        <w:rPr>
-          <w:lang w:val="en-US"/>
-        </w:rPr>
-        <w:t xml:space="preserve"> and check the logs.</w:t>
-      </w:r>
-    </w:p>
-    <w:p>
-      <w:pPr>
-        <w:pStyle w:val="berschrift3"/>
-        <w:rPr>
-          <w:lang w:val="en-US"/>
-        </w:rPr>
-      </w:pPr>
-      <w:proofErr w:type="spellStart"/>
-      <w:proofErr w:type="gramStart"/>
-      <w:r>
-        <w:rPr>
-          <w:lang w:val="en-US"/>
-        </w:rPr>
-        <w:t>activeTAPI</w:t>
-      </w:r>
-      <w:proofErr w:type="spellEnd"/>
       <w:proofErr w:type="gramEnd"/>
       <w:r>
         <w:rPr>
@@ -4070,21 +3963,7 @@
         <w:rPr>
           <w:lang w:val="en-US"/>
         </w:rPr>
-        <w:t xml:space="preserve">Without going into details: the PBX, the TSP (Telephony Service Provider) or the TAPI routing software must not send a leading dialing prefix (like ‘0’) to the client. If it does anyway, this is a configuration error in the underlying software. This is not an </w:t>
-      </w:r>
-      <w:proofErr w:type="spellStart"/>
-      <w:r>
-        <w:rPr>
-          <w:lang w:val="en-US"/>
-        </w:rPr>
-        <w:t>activeTAPI</w:t>
-      </w:r>
-      <w:proofErr w:type="spellEnd"/>
-      <w:r>
-        <w:rPr>
-          <w:lang w:val="en-US"/>
-        </w:rPr>
-        <w:t xml:space="preserve"> issue!</w:t>
+        <w:t>Without going into details: the PBX, the TSP (Telephony Service Provider) or the TAPI routing software must not send a leading dialing prefix (like ‘0’) to the client. If it does anyway, this is a configuration error in the underlying software. This is not an activeTAPI issue!</w:t>
       </w:r>
     </w:p>
     <w:p>
@@ -4162,21 +4041,7 @@
         <w:rPr>
           <w:lang w:val="en-US"/>
         </w:rPr>
-        <w:t xml:space="preserve"> a problem of </w:t>
-      </w:r>
-      <w:proofErr w:type="spellStart"/>
-      <w:r>
-        <w:rPr>
-          <w:lang w:val="en-US"/>
-        </w:rPr>
-        <w:t>activeTAPI</w:t>
-      </w:r>
-      <w:proofErr w:type="spellEnd"/>
-      <w:r>
-        <w:rPr>
-          <w:lang w:val="en-US"/>
-        </w:rPr>
-        <w:t xml:space="preserve"> if you don’t see it! </w:t>
+        <w:t xml:space="preserve"> a problem of activeTAPI if you don’t see it! </w:t>
       </w:r>
       <w:proofErr w:type="gramStart"/>
       <w:r>
@@ -4217,21 +4082,7 @@
         <w:rPr>
           <w:lang w:val="en-US"/>
         </w:rPr>
-        <w:t xml:space="preserve"> the incoming call events and </w:t>
-      </w:r>
-      <w:proofErr w:type="spellStart"/>
-      <w:r>
-        <w:rPr>
-          <w:lang w:val="en-US"/>
-        </w:rPr>
-        <w:t>activeTAPI</w:t>
-      </w:r>
-      <w:proofErr w:type="spellEnd"/>
-      <w:r>
-        <w:rPr>
-          <w:lang w:val="en-US"/>
-        </w:rPr>
-        <w:t xml:space="preserve"> will not receive anything. Again, this is a problem of the TSP! As a workaround you should close all applications and check if you can then see incoming calls in the </w:t>
+        <w:t xml:space="preserve"> the incoming call events and activeTAPI will not receive anything. Again, this is a problem of the TSP! As a workaround you should close all applications and check if you can then see incoming calls in the </w:t>
       </w:r>
       <w:proofErr w:type="spellStart"/>
       <w:r>
@@ -4300,21 +4151,7 @@
         <w:rPr>
           <w:lang w:val="en-GB"/>
         </w:rPr>
-        <w:t xml:space="preserve">This process must not exist when all </w:t>
-      </w:r>
-      <w:proofErr w:type="spellStart"/>
-      <w:r>
-        <w:rPr>
-          <w:lang w:val="en-GB"/>
-        </w:rPr>
-        <w:t>activeTAPI</w:t>
-      </w:r>
-      <w:proofErr w:type="spellEnd"/>
-      <w:r>
-        <w:rPr>
-          <w:lang w:val="en-GB"/>
-        </w:rPr>
-        <w:t xml:space="preserve"> applications </w:t>
+        <w:t xml:space="preserve">This process must not exist when all activeTAPI applications </w:t>
       </w:r>
       <w:proofErr w:type="gramStart"/>
       <w:r>
@@ -4707,21 +4544,7 @@
         <w:rPr>
           <w:lang w:val="en-US"/>
         </w:rPr>
-        <w:t xml:space="preserve">Import the </w:t>
-      </w:r>
-      <w:proofErr w:type="spellStart"/>
-      <w:r>
-        <w:rPr>
-          <w:lang w:val="en-US"/>
-        </w:rPr>
-        <w:t>activeTAPI</w:t>
-      </w:r>
-      <w:proofErr w:type="spellEnd"/>
-      <w:r>
-        <w:rPr>
-          <w:lang w:val="en-US"/>
-        </w:rPr>
-        <w:t xml:space="preserve"> FOBs from the %ProgramFiles%\activeTAPI.COM folder</w:t>
+        <w:t>Import the activeTAPI FOBs from the %ProgramFiles%\activeTAPI.COM folder</w:t>
       </w:r>
     </w:p>
     <w:p>
@@ -4736,10 +4559,10 @@
           <w:noProof/>
         </w:rPr>
         <w:drawing>
-          <wp:inline distT="0" distB="0" distL="0" distR="0" wp14:anchorId="5F4C1190" wp14:editId="3CB63E46">
-            <wp:extent cx="4238096" cy="1104762"/>
-            <wp:effectExtent l="19050" t="19050" r="10160" b="19685"/>
-            <wp:docPr id="2" name="Grafik 2"/>
+          <wp:inline distT="0" distB="0" distL="0" distR="0" wp14:anchorId="18C2D387" wp14:editId="110F541E">
+            <wp:extent cx="4981575" cy="1038225"/>
+            <wp:effectExtent l="19050" t="19050" r="28575" b="28575"/>
+            <wp:docPr id="3" name="Grafik 3"/>
             <wp:cNvGraphicFramePr>
               <a:graphicFrameLocks xmlns:a="http://schemas.openxmlformats.org/drawingml/2006/main" noChangeAspect="1"/>
             </wp:cNvGraphicFramePr>
@@ -4759,7 +4582,7 @@
                   <pic:spPr>
                     <a:xfrm>
                       <a:off x="0" y="0"/>
-                      <a:ext cx="4238096" cy="1104762"/>
+                      <a:ext cx="4981575" cy="1038225"/>
                     </a:xfrm>
                     <a:prstGeom prst="rect">
                       <a:avLst/>
@@ -4790,23 +4613,7 @@
           <w:color w:val="FF0000"/>
           <w:lang w:val="en-US"/>
         </w:rPr>
-        <w:t xml:space="preserve">Import </w:t>
-      </w:r>
-      <w:proofErr w:type="spellStart"/>
-      <w:r>
-        <w:rPr>
-          <w:color w:val="FF0000"/>
-          <w:lang w:val="en-US"/>
-        </w:rPr>
-        <w:t>activeTAPI</w:t>
-      </w:r>
-      <w:proofErr w:type="spellEnd"/>
-      <w:r>
-        <w:rPr>
-          <w:color w:val="FF0000"/>
-          <w:lang w:val="en-US"/>
-        </w:rPr>
-        <w:t xml:space="preserve"> FOBs</w:t>
+        <w:t>Import activeTAPI FOBs</w:t>
       </w:r>
     </w:p>
     <w:p>
@@ -4843,14 +4650,14 @@
           <w:lang w:val="en-US"/>
         </w:rPr>
         <w:tab/>
-        <w:t xml:space="preserve">The filename of the objects depend on the current version of </w:t>
+        <w:t>The filename of the objects depend on the current version of activeTAPI-</w:t>
       </w:r>
       <w:proofErr w:type="spellStart"/>
       <w:r>
         <w:rPr>
           <w:lang w:val="en-US"/>
         </w:rPr>
-        <w:t>activeTAPI-DyNav</w:t>
+        <w:t>DyNav</w:t>
       </w:r>
       <w:proofErr w:type="spellEnd"/>
       <w:r>
@@ -4904,6 +4711,55 @@
     </w:p>
     <w:p>
       <w:pPr>
+        <w:pStyle w:val="Important"/>
+        <w:rPr>
+          <w:lang w:val="en-US"/>
+        </w:rPr>
+      </w:pPr>
+      <w:r>
+        <w:rPr>
+          <w:b/>
+          <w:color w:val="FF0000"/>
+          <w:lang w:val="en-US"/>
+          <w14:textFill>
+            <w14:solidFill>
+              <w14:srgbClr w14:val="FF0000">
+                <w14:lumMod w14:val="50000"/>
+              </w14:srgbClr>
+            </w14:solidFill>
+          </w14:textFill>
+        </w:rPr>
+        <w:tab/>
+      </w:r>
+      <w:r>
+        <w:rPr>
+          <w:lang w:val="en-US"/>
+        </w:rPr>
+        <w:t>RTM</w:t>
+      </w:r>
+      <w:r>
+        <w:rPr>
+          <w:lang w:val="en-US"/>
+        </w:rPr>
+        <w:t xml:space="preserve"> means first version (Build 37874). For cumulative Updates the version will include the number of the update, </w:t>
+      </w:r>
+      <w:proofErr w:type="spellStart"/>
+      <w:r>
+        <w:rPr>
+          <w:lang w:val="en-US"/>
+        </w:rPr>
+        <w:t>f.e</w:t>
+      </w:r>
+      <w:proofErr w:type="spellEnd"/>
+      <w:r>
+        <w:rPr>
+          <w:lang w:val="en-US"/>
+        </w:rPr>
+        <w:t>.: AT-v2015-CU03-new-objects.fob.</w:t>
+      </w:r>
+    </w:p>
+    <w:p>
+      <w:pPr>
         <w:rPr>
           <w:lang w:val="en-US"/>
         </w:rPr>
@@ -4920,21 +4776,7 @@
         <w:rPr>
           <w:lang w:val="en-US"/>
         </w:rPr>
-        <w:t xml:space="preserve">All the </w:t>
-      </w:r>
-      <w:proofErr w:type="spellStart"/>
-      <w:r>
-        <w:rPr>
-          <w:lang w:val="en-US"/>
-        </w:rPr>
-        <w:t>activeTAPI</w:t>
-      </w:r>
-      <w:proofErr w:type="spellEnd"/>
-      <w:r>
-        <w:rPr>
-          <w:lang w:val="en-US"/>
-        </w:rPr>
-        <w:t xml:space="preserve"> objects </w:t>
+        <w:t xml:space="preserve">All the activeTAPI objects </w:t>
       </w:r>
       <w:r>
         <w:rPr>
@@ -5013,21 +4855,7 @@
         <w:rPr>
           <w:lang w:val="en-US"/>
         </w:rPr>
-        <w:t xml:space="preserve">Imported </w:t>
-      </w:r>
-      <w:proofErr w:type="spellStart"/>
-      <w:r>
-        <w:rPr>
-          <w:lang w:val="en-US"/>
-        </w:rPr>
-        <w:t>activeTAPI</w:t>
-      </w:r>
-      <w:proofErr w:type="spellEnd"/>
-      <w:r>
-        <w:rPr>
-          <w:lang w:val="en-US"/>
-        </w:rPr>
-        <w:t xml:space="preserve"> Objects for Role Tailored Client</w:t>
+        <w:t>Imported activeTAPI Objects for Role Tailored Client</w:t>
       </w:r>
     </w:p>
     <w:p>
@@ -5073,13 +4901,19 @@
           <w:lang w:val="en-US"/>
         </w:rPr>
       </w:pPr>
+      <w:proofErr w:type="gramStart"/>
+      <w:r>
+        <w:rPr>
+          <w:lang w:val="en-US"/>
+        </w:rPr>
+        <w:t>activeTAPI-</w:t>
+      </w:r>
       <w:proofErr w:type="spellStart"/>
-      <w:proofErr w:type="gramStart"/>
-      <w:r>
-        <w:rPr>
-          <w:lang w:val="en-US"/>
-        </w:rPr>
-        <w:t>activeTAPI-DyNav</w:t>
+      <w:r>
+        <w:rPr>
+          <w:lang w:val="en-US"/>
+        </w:rPr>
+        <w:t>DyNav</w:t>
       </w:r>
       <w:proofErr w:type="spellEnd"/>
       <w:proofErr w:type="gramEnd"/>
@@ -5264,18 +5098,8 @@
           <w:i/>
           <w:lang w:val="en-US"/>
         </w:rPr>
-        <w:t>Add-ins\</w:t>
-      </w:r>
-      <w:proofErr w:type="spellStart"/>
-      <w:r>
-        <w:rPr>
-          <w:b/>
-          <w:i/>
-          <w:lang w:val="en-US"/>
-        </w:rPr>
-        <w:t>activeTAPI</w:t>
-      </w:r>
-      <w:proofErr w:type="spellEnd"/>
+        <w:t>Add-ins\activeTAPI</w:t>
+      </w:r>
     </w:p>
     <w:p>
       <w:pPr>
@@ -5482,148 +5306,139 @@
         <w:rPr>
           <w:lang w:val="en-US"/>
         </w:rPr>
-        <w:t xml:space="preserve">Register the </w:t>
+        <w:t>Register the activeTAPI-Timer Add-In in NAV Table 2000000069</w:t>
+      </w:r>
+    </w:p>
+    <w:p>
+      <w:pPr>
+        <w:rPr>
+          <w:lang w:val="en-US"/>
+        </w:rPr>
+      </w:pPr>
+      <w:r>
+        <w:rPr>
+          <w:lang w:val="en-US"/>
+        </w:rPr>
+        <w:t xml:space="preserve">The Page that uses the activeTAPI-Timer Add-In was already imported with your NAV Objects. </w:t>
+      </w:r>
+      <w:r>
+        <w:rPr>
+          <w:lang w:val="en-US"/>
+        </w:rPr>
+        <w:t xml:space="preserve">After the registration of the </w:t>
+      </w:r>
+      <w:r>
+        <w:rPr>
+          <w:lang w:val="en-US"/>
+        </w:rPr>
+        <w:t>Add-In</w:t>
+      </w:r>
+      <w:r>
+        <w:rPr>
+          <w:lang w:val="en-US"/>
+        </w:rPr>
+        <w:t xml:space="preserve">, </w:t>
+      </w:r>
+      <w:r>
+        <w:rPr>
+          <w:lang w:val="en-US"/>
+        </w:rPr>
+        <w:t>activeTAPI is available also in the RTC.</w:t>
+      </w:r>
+    </w:p>
+    <w:p>
+      <w:pPr>
+        <w:rPr>
+          <w:lang w:val="en-US"/>
+        </w:rPr>
+      </w:pPr>
+      <w:r>
+        <w:rPr>
+          <w:lang w:val="en-US"/>
+        </w:rPr>
+        <w:t>During the setup the Timer Add-In was copied to th</w:t>
+      </w:r>
+      <w:r>
+        <w:rPr>
+          <w:lang w:val="en-US"/>
+        </w:rPr>
+        <w:t>e NAV standard Add-In directory:</w:t>
+      </w:r>
+    </w:p>
+    <w:p>
+      <w:pPr>
+        <w:rPr>
+          <w:lang w:val="en-US"/>
+        </w:rPr>
+      </w:pPr>
+      <w:r>
+        <w:rPr>
+          <w:lang w:val="en-US"/>
+        </w:rPr>
+        <w:t>C:\Program Files (x86)\Microsoft Dynamics NAV\70\</w:t>
       </w:r>
       <w:proofErr w:type="spellStart"/>
       <w:r>
         <w:rPr>
           <w:lang w:val="en-US"/>
         </w:rPr>
-        <w:t>activeTAPI</w:t>
+        <w:t>RoleTailored</w:t>
       </w:r>
       <w:proofErr w:type="spellEnd"/>
       <w:r>
         <w:rPr>
           <w:lang w:val="en-US"/>
         </w:rPr>
-        <w:t>-Timer Add-In in NAV Table 2000000069</w:t>
-      </w:r>
-    </w:p>
-    <w:p>
-      <w:pPr>
-        <w:rPr>
-          <w:lang w:val="en-US"/>
-        </w:rPr>
-      </w:pPr>
-      <w:r>
-        <w:rPr>
-          <w:lang w:val="en-US"/>
-        </w:rPr>
-        <w:t xml:space="preserve">The Page that uses the </w:t>
+        <w:t xml:space="preserve"> Client\Add-ins for NAV 2013. For NAV 2013 R2 it is …NAV\71\Role… and for NAV 2015 …NAV\80\Role…</w:t>
+      </w:r>
+    </w:p>
+    <w:p>
+      <w:pPr>
+        <w:pStyle w:val="berschrift2"/>
+        <w:rPr>
+          <w:lang w:val="en-US"/>
+        </w:rPr>
+      </w:pPr>
+      <w:bookmarkStart w:id="18" w:name="_Toc405288655"/>
+      <w:r>
+        <w:rPr>
+          <w:lang w:val="en-US"/>
+        </w:rPr>
+        <w:t>Define Start Page</w:t>
+      </w:r>
+      <w:r>
+        <w:rPr>
+          <w:lang w:val="en-US"/>
+        </w:rPr>
+        <w:t xml:space="preserve"> (no longer needed)</w:t>
+      </w:r>
+      <w:bookmarkEnd w:id="18"/>
+    </w:p>
+    <w:p>
+      <w:pPr>
+        <w:rPr>
+          <w:b/>
+          <w:lang w:val="en-US"/>
+        </w:rPr>
+      </w:pPr>
+      <w:r>
+        <w:rPr>
+          <w:lang w:val="en-US"/>
+        </w:rPr>
+        <w:t xml:space="preserve">In older versions of </w:t>
+      </w:r>
+      <w:r>
+        <w:rPr>
+          <w:lang w:val="en-US"/>
+        </w:rPr>
+        <w:t>activeTAPI-</w:t>
       </w:r>
       <w:proofErr w:type="spellStart"/>
       <w:r>
         <w:rPr>
           <w:lang w:val="en-US"/>
         </w:rPr>
-        <w:t>activeTAPI</w:t>
-      </w:r>
-      <w:proofErr w:type="spellEnd"/>
-      <w:r>
-        <w:rPr>
-          <w:lang w:val="en-US"/>
-        </w:rPr>
-        <w:t xml:space="preserve">-Timer Add-In was already imported with your NAV Objects. </w:t>
-      </w:r>
-      <w:r>
-        <w:rPr>
-          <w:lang w:val="en-US"/>
-        </w:rPr>
-        <w:t xml:space="preserve">After the registration of the </w:t>
-      </w:r>
-      <w:r>
-        <w:rPr>
-          <w:lang w:val="en-US"/>
-        </w:rPr>
-        <w:t>Add-In</w:t>
-      </w:r>
-      <w:r>
-        <w:rPr>
-          <w:lang w:val="en-US"/>
-        </w:rPr>
-        <w:t xml:space="preserve">, </w:t>
-      </w:r>
-      <w:proofErr w:type="spellStart"/>
-      <w:r>
-        <w:rPr>
-          <w:lang w:val="en-US"/>
-        </w:rPr>
-        <w:t>activeTAPI</w:t>
-      </w:r>
-      <w:proofErr w:type="spellEnd"/>
-      <w:r>
-        <w:rPr>
-          <w:lang w:val="en-US"/>
-        </w:rPr>
-        <w:t xml:space="preserve"> is available also in the RTC.</w:t>
-      </w:r>
-    </w:p>
-    <w:p>
-      <w:pPr>
-        <w:rPr>
-          <w:lang w:val="en-US"/>
-        </w:rPr>
-      </w:pPr>
-      <w:r>
-        <w:rPr>
-          <w:lang w:val="en-US"/>
-        </w:rPr>
-        <w:t xml:space="preserve">Start Page </w:t>
-      </w:r>
-      <w:r>
-        <w:rPr>
-          <w:lang w:val="en-US"/>
-        </w:rPr>
-        <w:t>During the setup the Timer Add-In was copied to th</w:t>
-      </w:r>
-      <w:r>
-        <w:rPr>
-          <w:lang w:val="en-US"/>
-        </w:rPr>
-        <w:t>e NAV standard Add-In directory.</w:t>
-      </w:r>
-    </w:p>
-    <w:p>
-      <w:pPr>
-        <w:pStyle w:val="berschrift2"/>
-        <w:rPr>
-          <w:lang w:val="en-US"/>
-        </w:rPr>
-      </w:pPr>
-      <w:bookmarkStart w:id="18" w:name="_Toc405288655"/>
-      <w:r>
-        <w:rPr>
-          <w:lang w:val="en-US"/>
-        </w:rPr>
-        <w:t>Define Start Page</w:t>
-      </w:r>
-      <w:r>
-        <w:rPr>
-          <w:lang w:val="en-US"/>
-        </w:rPr>
-        <w:t xml:space="preserve"> (no longer needed)</w:t>
-      </w:r>
-      <w:bookmarkEnd w:id="18"/>
-    </w:p>
-    <w:p>
-      <w:pPr>
-        <w:rPr>
-          <w:b/>
-          <w:lang w:val="en-US"/>
-        </w:rPr>
-      </w:pPr>
-      <w:r>
-        <w:rPr>
-          <w:lang w:val="en-US"/>
-        </w:rPr>
-        <w:t xml:space="preserve">In older versions of </w:t>
-      </w:r>
-      <w:proofErr w:type="spellStart"/>
-      <w:r>
-        <w:rPr>
-          <w:lang w:val="en-US"/>
-        </w:rPr>
-        <w:t>activeTAPI-DyNav</w:t>
+        <w:t>DyNav</w:t>
       </w:r>
       <w:proofErr w:type="spellEnd"/>
       <w:r>
@@ -5716,99 +5531,152 @@
     <w:p>
       <w:pPr>
         <w:rPr>
+          <w:lang w:val="en-US"/>
+        </w:rPr>
+      </w:pPr>
+      <w:r>
+        <w:rPr>
           <w:b/>
           <w:lang w:val="en-US"/>
         </w:rPr>
-      </w:pPr>
-      <w:r>
+        <w:t xml:space="preserve">In </w:t>
+      </w:r>
+      <w:r>
+        <w:rPr>
+          <w:lang w:val="en-US"/>
+        </w:rPr>
+        <w:t>activeTAPI-</w:t>
+      </w:r>
+      <w:proofErr w:type="spellStart"/>
+      <w:r>
+        <w:rPr>
+          <w:lang w:val="en-US"/>
+        </w:rPr>
+        <w:t>DyNav</w:t>
+      </w:r>
+      <w:proofErr w:type="spellEnd"/>
+      <w:r>
+        <w:rPr>
+          <w:lang w:val="en-US"/>
+        </w:rPr>
+        <w:t xml:space="preserve"> v2015 the page is started inside of NAV (Trigger “</w:t>
+      </w:r>
+      <w:proofErr w:type="spellStart"/>
+      <w:r>
+        <w:rPr>
+          <w:lang w:val="en-US"/>
+        </w:rPr>
+        <w:t>LoginStart</w:t>
+      </w:r>
+      <w:proofErr w:type="spellEnd"/>
+      <w:r>
+        <w:rPr>
+          <w:lang w:val="en-US"/>
+        </w:rPr>
+        <w:t>” in Codeunit 40)</w:t>
+      </w:r>
+      <w:r>
+        <w:rPr>
+          <w:lang w:val="en-US"/>
+        </w:rPr>
+        <w:t xml:space="preserve">. It will only start, if </w:t>
+      </w:r>
+    </w:p>
+    <w:p>
+      <w:pPr>
+        <w:pStyle w:val="Listenabsatz"/>
+        <w:numPr>
+          <w:ilvl w:val="0"/>
+          <w:numId w:val="14"/>
+        </w:numPr>
         <w:rPr>
           <w:b/>
           <w:lang w:val="en-US"/>
         </w:rPr>
-        <w:t xml:space="preserve">In </w:t>
-      </w:r>
+      </w:pPr>
+      <w:r>
+        <w:rPr>
+          <w:lang w:val="en-US"/>
+        </w:rPr>
+        <w:t>TAPI Setup exists</w:t>
+      </w:r>
+    </w:p>
+    <w:p>
+      <w:pPr>
+        <w:pStyle w:val="Listenabsatz"/>
+        <w:numPr>
+          <w:ilvl w:val="0"/>
+          <w:numId w:val="14"/>
+        </w:numPr>
+        <w:rPr>
+          <w:b/>
+          <w:lang w:val="en-US"/>
+        </w:rPr>
+      </w:pPr>
       <w:proofErr w:type="spellStart"/>
       <w:r>
         <w:rPr>
           <w:lang w:val="en-US"/>
         </w:rPr>
-        <w:t>activeTAPI-DyNav</w:t>
+        <w:lastRenderedPageBreak/>
+        <w:t>TAPISetup</w:t>
       </w:r>
       <w:proofErr w:type="spellEnd"/>
       <w:r>
         <w:rPr>
           <w:lang w:val="en-US"/>
         </w:rPr>
-        <w:t xml:space="preserve"> v2015 the page is started inside of NAV (Trigger “</w:t>
-      </w:r>
-      <w:proofErr w:type="spellStart"/>
-      <w:r>
-        <w:rPr>
-          <w:lang w:val="en-US"/>
-        </w:rPr>
-        <w:t>LoginStart</w:t>
-      </w:r>
-      <w:proofErr w:type="spellEnd"/>
-      <w:r>
-        <w:rPr>
-          <w:lang w:val="en-US"/>
-        </w:rPr>
-        <w:t xml:space="preserve">” in </w:t>
-      </w:r>
-      <w:proofErr w:type="spellStart"/>
-      <w:r>
-        <w:rPr>
-          <w:lang w:val="en-US"/>
-        </w:rPr>
-        <w:t>Codeunit</w:t>
-      </w:r>
-      <w:proofErr w:type="spellEnd"/>
-      <w:r>
-        <w:rPr>
-          <w:lang w:val="en-US"/>
-        </w:rPr>
-        <w:t xml:space="preserve"> 40), if the user is an </w:t>
-      </w:r>
-      <w:proofErr w:type="spellStart"/>
-      <w:r>
-        <w:rPr>
-          <w:lang w:val="en-US"/>
-        </w:rPr>
-        <w:t>activeTAPI</w:t>
-      </w:r>
-      <w:proofErr w:type="spellEnd"/>
-      <w:r>
-        <w:rPr>
-          <w:lang w:val="en-US"/>
-        </w:rPr>
-        <w:t>-</w:t>
-      </w:r>
-      <w:proofErr w:type="spellStart"/>
-      <w:r>
-        <w:rPr>
-          <w:lang w:val="en-US"/>
-        </w:rPr>
-        <w:t>DyNav</w:t>
-      </w:r>
-      <w:proofErr w:type="spellEnd"/>
-      <w:r>
-        <w:rPr>
-          <w:lang w:val="en-US"/>
-        </w:rPr>
-        <w:t>-User.</w:t>
-      </w:r>
-    </w:p>
-    <w:p>
-      <w:pPr>
-        <w:rPr>
-          <w:lang w:val="en-US"/>
-        </w:rPr>
-      </w:pPr>
-      <w:r>
-        <w:rPr>
-          <w:lang w:val="en-US"/>
-        </w:rPr>
-        <w:lastRenderedPageBreak/>
+        <w:t xml:space="preserve"> “Runs in developer mode” is set to false (default)</w:t>
+      </w:r>
+    </w:p>
+    <w:p>
+      <w:pPr>
+        <w:pStyle w:val="Listenabsatz"/>
+        <w:numPr>
+          <w:ilvl w:val="0"/>
+          <w:numId w:val="14"/>
+        </w:numPr>
+        <w:rPr>
+          <w:b/>
+          <w:lang w:val="en-US"/>
+        </w:rPr>
+      </w:pPr>
+      <w:r>
+        <w:rPr>
+          <w:lang w:val="en-US"/>
+        </w:rPr>
+        <w:t>TAPI Setup “TAPI Line name” is defined</w:t>
+      </w:r>
+    </w:p>
+    <w:p>
+      <w:pPr>
+        <w:pStyle w:val="Listenabsatz"/>
+        <w:numPr>
+          <w:ilvl w:val="0"/>
+          <w:numId w:val="14"/>
+        </w:numPr>
+        <w:rPr>
+          <w:b/>
+          <w:lang w:val="en-US"/>
+        </w:rPr>
+      </w:pPr>
+      <w:r>
+        <w:rPr>
+          <w:lang w:val="en-US"/>
+        </w:rPr>
+        <w:t xml:space="preserve">For the actual User “Use activeTAPI” is true. </w:t>
+      </w:r>
+    </w:p>
+    <w:p>
+      <w:pPr>
+        <w:rPr>
+          <w:lang w:val="en-US"/>
+        </w:rPr>
+      </w:pPr>
+      <w:r>
+        <w:rPr>
+          <w:lang w:val="en-US"/>
+        </w:rPr>
         <w:t>This page must always run (</w:t>
       </w:r>
       <w:r>
@@ -5862,23 +5730,7 @@
           <w:color w:val="FF0000"/>
           <w:lang w:val="en-US"/>
         </w:rPr>
-        <w:t xml:space="preserve"> Client and check that </w:t>
-      </w:r>
-      <w:proofErr w:type="spellStart"/>
-      <w:r>
-        <w:rPr>
-          <w:color w:val="FF0000"/>
-          <w:lang w:val="en-US"/>
-        </w:rPr>
-        <w:t>activeTAPI</w:t>
-      </w:r>
-      <w:proofErr w:type="spellEnd"/>
-      <w:r>
-        <w:rPr>
-          <w:color w:val="FF0000"/>
-          <w:lang w:val="en-US"/>
-        </w:rPr>
-        <w:t xml:space="preserve"> is loaded and initialized properly (see </w:t>
+        <w:t xml:space="preserve"> Client and check that activeTAPI is loaded and initialized properly (see </w:t>
       </w:r>
       <w:r>
         <w:rPr>
@@ -5987,21 +5839,12 @@
         </w:rPr>
       </w:pPr>
       <w:bookmarkStart w:id="19" w:name="PicActiveTAPILicenseDialog"/>
-      <w:proofErr w:type="spellStart"/>
       <w:r>
         <w:rPr>
           <w:color w:val="FF0000"/>
           <w:lang w:val="en-US"/>
         </w:rPr>
-        <w:t>activeTAPI</w:t>
-      </w:r>
-      <w:proofErr w:type="spellEnd"/>
-      <w:r>
-        <w:rPr>
-          <w:color w:val="FF0000"/>
-          <w:lang w:val="en-US"/>
-        </w:rPr>
-        <w:t xml:space="preserve"> License Dialog</w:t>
+        <w:t>activeTAPI License Dialog</w:t>
       </w:r>
     </w:p>
     <w:bookmarkEnd w:id="19"/>
@@ -6051,17 +5894,9 @@
           <w:lang w:val="en-US"/>
         </w:rPr>
         <w:lastRenderedPageBreak/>
-        <w:t xml:space="preserve">Configure NAV for </w:t>
-      </w:r>
-      <w:proofErr w:type="spellStart"/>
-      <w:r>
-        <w:rPr>
-          <w:lang w:val="en-US"/>
-        </w:rPr>
-        <w:t>activeTAPI</w:t>
+        <w:t>Configure NAV for activeTAPI</w:t>
       </w:r>
       <w:bookmarkEnd w:id="20"/>
-      <w:proofErr w:type="spellEnd"/>
     </w:p>
     <w:p>
       <w:pPr>
@@ -6592,19 +6427,11 @@
           <w:lang w:val="en-US"/>
         </w:rPr>
       </w:pPr>
-      <w:proofErr w:type="spellStart"/>
-      <w:r>
-        <w:rPr>
-          <w:lang w:val="en-US"/>
-        </w:rPr>
-        <w:t>activeTAPI</w:t>
-      </w:r>
-      <w:proofErr w:type="spellEnd"/>
-      <w:r>
-        <w:rPr>
-          <w:lang w:val="en-US"/>
-        </w:rPr>
-        <w:t xml:space="preserve"> Telephony setup</w:t>
+      <w:r>
+        <w:rPr>
+          <w:lang w:val="en-US"/>
+        </w:rPr>
+        <w:t>activeTAPI Telephony setup</w:t>
       </w:r>
     </w:p>
     <w:p>
@@ -6631,21 +6458,7 @@
         <w:rPr>
           <w:lang w:val="en-US"/>
         </w:rPr>
-        <w:t xml:space="preserve">Activate field “Use </w:t>
-      </w:r>
-      <w:proofErr w:type="spellStart"/>
-      <w:r>
-        <w:rPr>
-          <w:lang w:val="en-US"/>
-        </w:rPr>
-        <w:t>activeTAPI</w:t>
-      </w:r>
-      <w:proofErr w:type="spellEnd"/>
-      <w:r>
-        <w:rPr>
-          <w:lang w:val="en-US"/>
-        </w:rPr>
-        <w:t xml:space="preserve">” for the </w:t>
+        <w:t xml:space="preserve">Activate field “Use activeTAPI” for the </w:t>
       </w:r>
       <w:r>
         <w:rPr>
@@ -7087,21 +6900,7 @@
         <w:rPr>
           <w:lang w:val="en-US"/>
         </w:rPr>
-        <w:t xml:space="preserve">Start </w:t>
-      </w:r>
-      <w:proofErr w:type="spellStart"/>
-      <w:r>
-        <w:rPr>
-          <w:lang w:val="en-US"/>
-        </w:rPr>
-        <w:t>activeTAPI</w:t>
-      </w:r>
-      <w:proofErr w:type="spellEnd"/>
-      <w:r>
-        <w:rPr>
-          <w:lang w:val="en-US"/>
-        </w:rPr>
-        <w:t>-Dialer: Yes</w:t>
+        <w:t>Start activeTAPI-Dialer: Yes</w:t>
       </w:r>
     </w:p>
     <w:p>
@@ -7156,21 +6955,12 @@
         </w:rPr>
         <w:t>(x86)%\</w:t>
       </w:r>
-      <w:proofErr w:type="spellStart"/>
       <w:r>
         <w:rPr>
           <w:rStyle w:val="FilenameZchn"/>
           <w:lang w:val="en-US"/>
         </w:rPr>
-        <w:t>activeTAPI</w:t>
-      </w:r>
-      <w:proofErr w:type="spellEnd"/>
-      <w:r>
-        <w:rPr>
-          <w:rStyle w:val="FilenameZchn"/>
-          <w:lang w:val="en-US"/>
-        </w:rPr>
-        <w:t>\activeTAPI-Dialer.EXE</w:t>
+        <w:t>activeTAPI\activeTAPI-Dialer.EXE</w:t>
       </w:r>
     </w:p>
     <w:p>
@@ -7265,21 +7055,7 @@
         <w:rPr>
           <w:lang w:val="en-US"/>
         </w:rPr>
-        <w:t xml:space="preserve">After this start the </w:t>
-      </w:r>
-      <w:proofErr w:type="spellStart"/>
-      <w:r>
-        <w:rPr>
-          <w:lang w:val="en-US"/>
-        </w:rPr>
-        <w:t>activeTAPI</w:t>
-      </w:r>
-      <w:proofErr w:type="spellEnd"/>
-      <w:r>
-        <w:rPr>
-          <w:lang w:val="en-US"/>
-        </w:rPr>
-        <w:t>-Dialer should appear with the license information.</w:t>
+        <w:t>After this start the activeTAPI-Dialer should appear with the license information.</w:t>
       </w:r>
     </w:p>
     <w:p>
@@ -7784,21 +7560,7 @@
         <w:rPr>
           <w:lang w:val="en-US"/>
         </w:rPr>
-        <w:t xml:space="preserve"> </w:t>
-      </w:r>
-      <w:proofErr w:type="spellStart"/>
-      <w:r>
-        <w:rPr>
-          <w:lang w:val="en-US"/>
-        </w:rPr>
-        <w:t>activeTAPI</w:t>
-      </w:r>
-      <w:proofErr w:type="spellEnd"/>
-      <w:r>
-        <w:rPr>
-          <w:lang w:val="en-US"/>
-        </w:rPr>
-        <w:t xml:space="preserve"> was not installed properly:</w:t>
+        <w:t xml:space="preserve"> activeTAPI was not installed properly:</w:t>
       </w:r>
     </w:p>
     <w:p>
@@ -7856,19 +7618,11 @@
         </w:rPr>
       </w:pPr>
       <w:bookmarkStart w:id="25" w:name="PicComIssue"/>
-      <w:proofErr w:type="spellStart"/>
-      <w:r>
-        <w:rPr>
-          <w:lang w:val="en-US"/>
-        </w:rPr>
-        <w:t>activeTAPI</w:t>
-      </w:r>
-      <w:proofErr w:type="spellEnd"/>
-      <w:r>
-        <w:rPr>
-          <w:lang w:val="en-US"/>
-        </w:rPr>
-        <w:t xml:space="preserve"> is not installed properly, Windows-COM has some invalid references in the Registry</w:t>
+      <w:r>
+        <w:rPr>
+          <w:lang w:val="en-US"/>
+        </w:rPr>
+        <w:t>activeTAPI is not installed properly, Windows-COM has some invalid references in the Registry</w:t>
       </w:r>
     </w:p>
     <w:p>
@@ -8169,13 +7923,19 @@
         <w:lang w:val="en-US"/>
       </w:rPr>
     </w:pPr>
-    <w:proofErr w:type="spellStart"/>
     <w:proofErr w:type="gramStart"/>
     <w:r>
       <w:rPr>
         <w:lang w:val="en-US"/>
       </w:rPr>
-      <w:t>activeTAPI-DyNav</w:t>
+      <w:t>activeTAPI-</w:t>
+    </w:r>
+    <w:proofErr w:type="spellStart"/>
+    <w:r>
+      <w:rPr>
+        <w:lang w:val="en-US"/>
+      </w:rPr>
+      <w:t>DyNav</w:t>
     </w:r>
     <w:proofErr w:type="spellEnd"/>
     <w:proofErr w:type="gramEnd"/>
@@ -9209,6 +8969,119 @@
     </w:lvl>
   </w:abstractNum>
   <w:abstractNum w:abstractNumId="9">
+    <w:nsid w:val="512671D2"/>
+    <w:multiLevelType w:val="hybridMultilevel"/>
+    <w:tmpl w:val="2DA0B306"/>
+    <w:lvl w:ilvl="0" w:tplc="92BEF67A">
+      <w:numFmt w:val="bullet"/>
+      <w:lvlText w:val="-"/>
+      <w:lvlJc w:val="left"/>
+      <w:pPr>
+        <w:ind w:left="720" w:hanging="360"/>
+      </w:pPr>
+      <w:rPr>
+        <w:rFonts w:ascii="Trebuchet MS" w:eastAsia="Times New Roman" w:hAnsi="Trebuchet MS" w:cs="Times New Roman" w:hint="default"/>
+        <w:b w:val="0"/>
+      </w:rPr>
+    </w:lvl>
+    <w:lvl w:ilvl="1" w:tplc="04070003" w:tentative="1">
+      <w:start w:val="1"/>
+      <w:numFmt w:val="bullet"/>
+      <w:lvlText w:val="o"/>
+      <w:lvlJc w:val="left"/>
+      <w:pPr>
+        <w:ind w:left="1440" w:hanging="360"/>
+      </w:pPr>
+      <w:rPr>
+        <w:rFonts w:ascii="Courier New" w:hAnsi="Courier New" w:cs="Courier New" w:hint="default"/>
+      </w:rPr>
+    </w:lvl>
+    <w:lvl w:ilvl="2" w:tplc="04070005" w:tentative="1">
+      <w:start w:val="1"/>
+      <w:numFmt w:val="bullet"/>
+      <w:lvlText w:val=""/>
+      <w:lvlJc w:val="left"/>
+      <w:pPr>
+        <w:ind w:left="2160" w:hanging="360"/>
+      </w:pPr>
+      <w:rPr>
+        <w:rFonts w:ascii="Wingdings" w:hAnsi="Wingdings" w:hint="default"/>
+      </w:rPr>
+    </w:lvl>
+    <w:lvl w:ilvl="3" w:tplc="04070001" w:tentative="1">
+      <w:start w:val="1"/>
+      <w:numFmt w:val="bullet"/>
+      <w:lvlText w:val=""/>
+      <w:lvlJc w:val="left"/>
+      <w:pPr>
+        <w:ind w:left="2880" w:hanging="360"/>
+      </w:pPr>
+      <w:rPr>
+        <w:rFonts w:ascii="Symbol" w:hAnsi="Symbol" w:hint="default"/>
+      </w:rPr>
+    </w:lvl>
+    <w:lvl w:ilvl="4" w:tplc="04070003" w:tentative="1">
+      <w:start w:val="1"/>
+      <w:numFmt w:val="bullet"/>
+      <w:lvlText w:val="o"/>
+      <w:lvlJc w:val="left"/>
+      <w:pPr>
+        <w:ind w:left="3600" w:hanging="360"/>
+      </w:pPr>
+      <w:rPr>
+        <w:rFonts w:ascii="Courier New" w:hAnsi="Courier New" w:cs="Courier New" w:hint="default"/>
+      </w:rPr>
+    </w:lvl>
+    <w:lvl w:ilvl="5" w:tplc="04070005" w:tentative="1">
+      <w:start w:val="1"/>
+      <w:numFmt w:val="bullet"/>
+      <w:lvlText w:val=""/>
+      <w:lvlJc w:val="left"/>
+      <w:pPr>
+        <w:ind w:left="4320" w:hanging="360"/>
+      </w:pPr>
+      <w:rPr>
+        <w:rFonts w:ascii="Wingdings" w:hAnsi="Wingdings" w:hint="default"/>
+      </w:rPr>
+    </w:lvl>
+    <w:lvl w:ilvl="6" w:tplc="04070001" w:tentative="1">
+      <w:start w:val="1"/>
+      <w:numFmt w:val="bullet"/>
+      <w:lvlText w:val=""/>
+      <w:lvlJc w:val="left"/>
+      <w:pPr>
+        <w:ind w:left="5040" w:hanging="360"/>
+      </w:pPr>
+      <w:rPr>
+        <w:rFonts w:ascii="Symbol" w:hAnsi="Symbol" w:hint="default"/>
+      </w:rPr>
+    </w:lvl>
+    <w:lvl w:ilvl="7" w:tplc="04070003" w:tentative="1">
+      <w:start w:val="1"/>
+      <w:numFmt w:val="bullet"/>
+      <w:lvlText w:val="o"/>
+      <w:lvlJc w:val="left"/>
+      <w:pPr>
+        <w:ind w:left="5760" w:hanging="360"/>
+      </w:pPr>
+      <w:rPr>
+        <w:rFonts w:ascii="Courier New" w:hAnsi="Courier New" w:cs="Courier New" w:hint="default"/>
+      </w:rPr>
+    </w:lvl>
+    <w:lvl w:ilvl="8" w:tplc="04070005" w:tentative="1">
+      <w:start w:val="1"/>
+      <w:numFmt w:val="bullet"/>
+      <w:lvlText w:val=""/>
+      <w:lvlJc w:val="left"/>
+      <w:pPr>
+        <w:ind w:left="6480" w:hanging="360"/>
+      </w:pPr>
+      <w:rPr>
+        <w:rFonts w:ascii="Wingdings" w:hAnsi="Wingdings" w:hint="default"/>
+      </w:rPr>
+    </w:lvl>
+  </w:abstractNum>
+  <w:abstractNum w:abstractNumId="10">
     <w:nsid w:val="676C5E72"/>
     <w:multiLevelType w:val="multilevel"/>
     <w:tmpl w:val="7268802A"/>
@@ -9351,7 +9224,7 @@
       </w:rPr>
     </w:lvl>
   </w:abstractNum>
-  <w:abstractNum w:abstractNumId="10">
+  <w:abstractNum w:abstractNumId="11">
     <w:nsid w:val="6EC12F47"/>
     <w:multiLevelType w:val="hybridMultilevel"/>
     <w:tmpl w:val="CEDC5842"/>
@@ -9467,7 +9340,7 @@
       </w:pPr>
     </w:lvl>
   </w:abstractNum>
-  <w:abstractNum w:abstractNumId="11">
+  <w:abstractNum w:abstractNumId="12">
     <w:nsid w:val="77BC3BC2"/>
     <w:multiLevelType w:val="hybridMultilevel"/>
     <w:tmpl w:val="8C30B018"/>
@@ -9607,7 +9480,7 @@
       </w:rPr>
     </w:lvl>
   </w:abstractNum>
-  <w:abstractNum w:abstractNumId="12">
+  <w:abstractNum w:abstractNumId="13">
     <w:nsid w:val="79FE6541"/>
     <w:multiLevelType w:val="hybridMultilevel"/>
     <w:tmpl w:val="91E23298"/>
@@ -9751,13 +9624,13 @@
     <w:abstractNumId w:val="1"/>
   </w:num>
   <w:num w:numId="2">
-    <w:abstractNumId w:val="9"/>
+    <w:abstractNumId w:val="10"/>
   </w:num>
   <w:num w:numId="3">
     <w:abstractNumId w:val="2"/>
   </w:num>
   <w:num w:numId="4">
-    <w:abstractNumId w:val="12"/>
+    <w:abstractNumId w:val="13"/>
   </w:num>
   <w:num w:numId="5">
     <w:abstractNumId w:val="7"/>
@@ -9778,13 +9651,16 @@
     <w:abstractNumId w:val="5"/>
   </w:num>
   <w:num w:numId="11">
-    <w:abstractNumId w:val="11"/>
+    <w:abstractNumId w:val="12"/>
   </w:num>
   <w:num w:numId="12">
-    <w:abstractNumId w:val="10"/>
+    <w:abstractNumId w:val="11"/>
   </w:num>
   <w:num w:numId="13">
     <w:abstractNumId w:val="8"/>
+  </w:num>
+  <w:num w:numId="14">
+    <w:abstractNumId w:val="9"/>
   </w:num>
   <w:numIdMacAtCleanup w:val="3"/>
 </w:numbering>
@@ -11660,7 +11536,7 @@
 </file>
 
 <file path=customXml/itemProps1.xml><?xml version="1.0" encoding="utf-8"?>
-<ds:datastoreItem xmlns:ds="http://schemas.openxmlformats.org/officeDocument/2006/customXml" ds:itemID="{3C2CBF1B-52E0-4768-AD7D-40CEF3E6EE61}">
+<ds:datastoreItem xmlns:ds="http://schemas.openxmlformats.org/officeDocument/2006/customXml" ds:itemID="{D9F3EAA2-4650-4B6F-8598-A3F591028217}">
   <ds:schemaRefs>
     <ds:schemaRef ds:uri="http://schemas.openxmlformats.org/officeDocument/2006/bibliography"/>
   </ds:schemaRefs>

</xml_diff>